<commit_message>
updated team logo and final slides
</commit_message>
<xml_diff>
--- a/Basic presentation flow.docx
+++ b/Basic presentation flow.docx
@@ -103,8 +103,13 @@
       </w:r>
       <w:proofErr w:type="gramEnd"/>
       <w:r>
-        <w:t xml:space="preserve"> began with fixed use case that and gave a general query to the problem. Once the average test case was established, we moved onto a more customizable experience &gt; martin</w:t>
-      </w:r>
+        <w:t xml:space="preserve"> began with fixed use case that and gave a general query to the problem. Once the average test case was established, we moved onto a more customizable experience &gt; </w:t>
+      </w:r>
+      <w:proofErr w:type="gramStart"/>
+      <w:r>
+        <w:t>martin</w:t>
+      </w:r>
+      <w:proofErr w:type="gramEnd"/>
     </w:p>
     <w:p/>
     <w:p/>
@@ -118,6 +123,20 @@
       </w:pPr>
       <w:r>
         <w:t>Talk about new form and user getting to choose (guiding text, entering custom data to return personalized query. Further expansion to allow the user greater flexibility in their choice + multiple offerings in case not satisfied.</w:t>
+      </w:r>
+    </w:p>
+    <w:p/>
+    <w:p/>
+    <w:p/>
+    <w:p/>
+    <w:p>
+      <w:r>
+        <w:t>Combining sources</w:t>
+      </w:r>
+    </w:p>
+    <w:p>
+      <w:r>
+        <w:t xml:space="preserve"> </w:t>
       </w:r>
     </w:p>
     <w:p/>
@@ -628,7 +647,6 @@
   <w:style w:type="character" w:default="1" w:styleId="DefaultParagraphFont">
     <w:name w:val="Default Paragraph Font"/>
     <w:uiPriority w:val="1"/>
-    <w:semiHidden/>
     <w:unhideWhenUsed/>
   </w:style>
   <w:style w:type="table" w:default="1" w:styleId="TableNormal">

</xml_diff>